<commit_message>
Update Rules of Differentiation and Integration.docx
</commit_message>
<xml_diff>
--- a/[F17XE] Mathmatics for Engineers & Scientists 1/Rules of Differentiation and Integration.docx
+++ b/[F17XE] Mathmatics for Engineers & Scientists 1/Rules of Differentiation and Integration.docx
@@ -205,15 +205,7 @@
                         <w:sz w:val="36"/>
                         <w:szCs w:val="36"/>
                       </w:rPr>
-                      <m:t>n</m:t>
-                    </m:r>
-                    <m:r>
-                      <w:rPr>
-                        <w:rFonts w:ascii="Cambria Math" w:hAnsi="Cambria Math"/>
-                        <w:sz w:val="36"/>
-                        <w:szCs w:val="36"/>
-                      </w:rPr>
-                      <m:t>x</m:t>
+                      <m:t>nx</m:t>
                     </m:r>
                   </m:e>
                   <m:sup>
@@ -223,15 +215,7 @@
                         <w:sz w:val="36"/>
                         <w:szCs w:val="36"/>
                       </w:rPr>
-                      <m:t>n</m:t>
-                    </m:r>
-                    <m:r>
-                      <w:rPr>
-                        <w:rFonts w:ascii="Cambria Math" w:hAnsi="Cambria Math"/>
-                        <w:sz w:val="36"/>
-                        <w:szCs w:val="36"/>
-                      </w:rPr>
-                      <m:t>-1</m:t>
+                      <m:t>n-1</m:t>
                     </m:r>
                   </m:sup>
                 </m:sSup>
@@ -288,25 +272,7 @@
                         <w:sz w:val="36"/>
                         <w:szCs w:val="36"/>
                       </w:rPr>
-                      <m:t>ln(</m:t>
-                    </m:r>
-                    <m:r>
-                      <w:rPr>
-                        <w:rFonts w:ascii="Cambria Math" w:eastAsiaTheme="minorEastAsia" w:hAnsi="Cambria Math"/>
-                        <w:color w:val="F2F2F2" w:themeColor="background1" w:themeShade="F2"/>
-                        <w:sz w:val="36"/>
-                        <w:szCs w:val="36"/>
-                      </w:rPr>
-                      <m:t>k</m:t>
-                    </m:r>
-                    <m:r>
-                      <w:rPr>
-                        <w:rFonts w:ascii="Cambria Math" w:eastAsiaTheme="minorEastAsia" w:hAnsi="Cambria Math"/>
-                        <w:color w:val="F2F2F2" w:themeColor="background1" w:themeShade="F2"/>
-                        <w:sz w:val="36"/>
-                        <w:szCs w:val="36"/>
-                      </w:rPr>
-                      <m:t>x</m:t>
+                      <m:t>ln(kx</m:t>
                     </m:r>
                   </m:e>
                   <m:sup>
@@ -686,16 +652,7 @@
                         <w:sz w:val="36"/>
                         <w:szCs w:val="36"/>
                       </w:rPr>
-                      <m:t>k</m:t>
-                    </m:r>
-                    <m:r>
-                      <w:rPr>
-                        <w:rFonts w:ascii="Cambria Math" w:eastAsia="Calibri" w:hAnsi="Cambria Math" w:cs="Times New Roman"/>
-                        <w:color w:val="F2F2F2" w:themeColor="background1" w:themeShade="F2"/>
-                        <w:sz w:val="36"/>
-                        <w:szCs w:val="36"/>
-                      </w:rPr>
-                      <m:t>e</m:t>
+                      <m:t>ke</m:t>
                     </m:r>
                   </m:e>
                   <m:sup>
@@ -983,19 +940,7 @@
                     <w:sz w:val="36"/>
                     <w:szCs w:val="36"/>
                   </w:rPr>
-                  <m:t>k cos</m:t>
-                </m:r>
-                <m:r>
-                  <m:rPr>
-                    <m:sty m:val="p"/>
-                  </m:rPr>
-                  <w:rPr>
-                    <w:rFonts w:ascii="Cambria Math" w:eastAsia="Calibri" w:hAnsi="Cambria Math" w:cs="Times New Roman"/>
-                    <w:color w:val="F2F2F2" w:themeColor="background1" w:themeShade="F2"/>
-                    <w:sz w:val="36"/>
-                    <w:szCs w:val="36"/>
-                  </w:rPr>
-                  <m:t>⁡</m:t>
+                  <m:t>k cos⁡</m:t>
                 </m:r>
                 <m:r>
                   <w:rPr>
@@ -1048,19 +993,7 @@
                     <w:sz w:val="36"/>
                     <w:szCs w:val="36"/>
                   </w:rPr>
-                  <m:t>cos</m:t>
-                </m:r>
-                <m:r>
-                  <m:rPr>
-                    <m:sty m:val="p"/>
-                  </m:rPr>
-                  <w:rPr>
-                    <w:rFonts w:ascii="Cambria Math" w:eastAsia="Calibri" w:hAnsi="Cambria Math" w:cs="Times New Roman"/>
-                    <w:color w:val="F2F2F2" w:themeColor="background1" w:themeShade="F2"/>
-                    <w:sz w:val="36"/>
-                    <w:szCs w:val="36"/>
-                  </w:rPr>
-                  <m:t>⁡</m:t>
+                  <m:t>cos⁡</m:t>
                 </m:r>
                 <m:r>
                   <w:rPr>
@@ -1121,43 +1054,7 @@
                     <w:sz w:val="36"/>
                     <w:szCs w:val="36"/>
                   </w:rPr>
-                  <m:t>-</m:t>
-                </m:r>
-                <m:r>
-                  <m:rPr>
-                    <m:sty m:val="p"/>
-                  </m:rPr>
-                  <w:rPr>
-                    <w:rFonts w:ascii="Cambria Math" w:eastAsia="Calibri" w:hAnsi="Cambria Math" w:cs="Times New Roman"/>
-                    <w:color w:val="F2F2F2" w:themeColor="background1" w:themeShade="F2"/>
-                    <w:sz w:val="36"/>
-                    <w:szCs w:val="36"/>
-                  </w:rPr>
-                  <m:t xml:space="preserve">k </m:t>
-                </m:r>
-                <m:r>
-                  <m:rPr>
-                    <m:sty m:val="p"/>
-                  </m:rPr>
-                  <w:rPr>
-                    <w:rFonts w:ascii="Cambria Math" w:eastAsia="Calibri" w:hAnsi="Cambria Math" w:cs="Times New Roman"/>
-                    <w:color w:val="F2F2F2" w:themeColor="background1" w:themeShade="F2"/>
-                    <w:sz w:val="36"/>
-                    <w:szCs w:val="36"/>
-                  </w:rPr>
-                  <m:t>sin</m:t>
-                </m:r>
-                <m:r>
-                  <m:rPr>
-                    <m:sty m:val="p"/>
-                  </m:rPr>
-                  <w:rPr>
-                    <w:rFonts w:ascii="Cambria Math" w:eastAsia="Calibri" w:hAnsi="Cambria Math" w:cs="Times New Roman"/>
-                    <w:color w:val="F2F2F2" w:themeColor="background1" w:themeShade="F2"/>
-                    <w:sz w:val="36"/>
-                    <w:szCs w:val="36"/>
-                  </w:rPr>
-                  <m:t>⁡</m:t>
+                  <m:t>-k sin⁡</m:t>
                 </m:r>
                 <m:r>
                   <w:rPr>
@@ -1219,16 +1116,7 @@
                     <w:sz w:val="36"/>
                     <w:szCs w:val="36"/>
                   </w:rPr>
-                  <m:t>(</m:t>
-                </m:r>
-                <m:r>
-                  <w:rPr>
-                    <w:rFonts w:ascii="Cambria Math" w:eastAsia="Calibri" w:hAnsi="Cambria Math" w:cs="Times New Roman"/>
-                    <w:color w:val="F2F2F2" w:themeColor="background1" w:themeShade="F2"/>
-                    <w:sz w:val="36"/>
-                    <w:szCs w:val="36"/>
-                  </w:rPr>
-                  <m:t>kx)</m:t>
+                  <m:t>(kx)</m:t>
                 </m:r>
               </m:oMath>
             </m:oMathPara>
@@ -1993,15 +1881,7 @@
                         <w:sz w:val="36"/>
                         <w:szCs w:val="36"/>
                       </w:rPr>
-                      <m:t xml:space="preserve"> f(x)</m:t>
-                    </m:r>
-                    <m:r>
-                      <w:rPr>
-                        <w:rFonts w:ascii="Cambria Math" w:hAnsi="Cambria Math"/>
-                        <w:sz w:val="36"/>
-                        <w:szCs w:val="36"/>
-                      </w:rPr>
-                      <m:t>g(x)</m:t>
+                      <m:t xml:space="preserve"> f(x)g(x)</m:t>
                     </m:r>
                   </m:e>
                 </m:d>
@@ -2355,15 +2235,7 @@
                             <w:sz w:val="36"/>
                             <w:szCs w:val="36"/>
                           </w:rPr>
-                          <m:t>f</m:t>
-                        </m:r>
-                        <m:r>
-                          <w:rPr>
-                            <w:rFonts w:ascii="Cambria Math" w:hAnsi="Cambria Math"/>
-                            <w:sz w:val="36"/>
-                            <w:szCs w:val="36"/>
-                          </w:rPr>
-                          <m:t>(x)</m:t>
+                          <m:t>f(x)</m:t>
                         </m:r>
                       </m:num>
                       <m:den>
@@ -2517,15 +2389,7 @@
                         <w:sz w:val="36"/>
                         <w:szCs w:val="36"/>
                       </w:rPr>
-                      <m:t>-</m:t>
-                    </m:r>
-                    <m:r>
-                      <w:rPr>
-                        <w:rFonts w:ascii="Cambria Math" w:hAnsi="Cambria Math"/>
-                        <w:sz w:val="36"/>
-                        <w:szCs w:val="36"/>
-                      </w:rPr>
-                      <m:t>f</m:t>
+                      <m:t>-f</m:t>
                     </m:r>
                     <m:d>
                       <m:dPr>
@@ -2753,15 +2617,7 @@
                         <w:sz w:val="36"/>
                         <w:szCs w:val="36"/>
                       </w:rPr>
-                      <m:t>f</m:t>
-                    </m:r>
-                    <m:r>
-                      <w:rPr>
-                        <w:rFonts w:ascii="Cambria Math" w:hAnsi="Cambria Math"/>
-                        <w:sz w:val="36"/>
-                        <w:szCs w:val="36"/>
-                      </w:rPr>
-                      <m:t xml:space="preserve"> </m:t>
+                      <m:t xml:space="preserve">f </m:t>
                     </m:r>
                     <m:d>
                       <m:dPr>
@@ -2828,15 +2684,7 @@
                     <w:sz w:val="36"/>
                     <w:szCs w:val="36"/>
                   </w:rPr>
-                  <m:t xml:space="preserve"> </m:t>
-                </m:r>
-                <m:r>
-                  <w:rPr>
-                    <w:rFonts w:ascii="Cambria Math" w:hAnsi="Cambria Math"/>
-                    <w:sz w:val="36"/>
-                    <w:szCs w:val="36"/>
-                  </w:rPr>
-                  <m:t>f'</m:t>
+                  <m:t xml:space="preserve"> f'</m:t>
                 </m:r>
                 <m:d>
                   <m:dPr>
@@ -3494,6 +3342,7 @@
     <w:p>
       <w:pPr>
         <w:rPr>
+          <w:rFonts w:eastAsiaTheme="minorEastAsia"/>
           <w:sz w:val="24"/>
           <w:szCs w:val="24"/>
         </w:rPr>
@@ -3742,6 +3591,1515 @@
           </m:sSup>
         </m:oMath>
       </m:oMathPara>
+    </w:p>
+    <w:p>
+      <w:pPr>
+        <w:rPr>
+          <w:rFonts w:eastAsiaTheme="minorEastAsia"/>
+          <w:sz w:val="24"/>
+          <w:szCs w:val="24"/>
+        </w:rPr>
+      </w:pPr>
+    </w:p>
+    <w:p>
+      <w:pPr>
+        <w:rPr>
+          <w:rFonts w:eastAsiaTheme="minorEastAsia"/>
+          <w:sz w:val="24"/>
+          <w:szCs w:val="24"/>
+        </w:rPr>
+      </w:pPr>
+    </w:p>
+    <w:p>
+      <w:pPr>
+        <w:rPr>
+          <w:rFonts w:eastAsiaTheme="minorEastAsia"/>
+          <w:sz w:val="24"/>
+          <w:szCs w:val="24"/>
+        </w:rPr>
+      </w:pPr>
+    </w:p>
+    <w:p>
+      <w:pPr>
+        <w:rPr>
+          <w:rFonts w:eastAsiaTheme="minorEastAsia"/>
+          <w:sz w:val="24"/>
+          <w:szCs w:val="24"/>
+        </w:rPr>
+      </w:pPr>
+    </w:p>
+    <w:p>
+      <w:pPr>
+        <w:rPr>
+          <w:rFonts w:eastAsiaTheme="minorEastAsia"/>
+          <w:sz w:val="24"/>
+          <w:szCs w:val="24"/>
+        </w:rPr>
+      </w:pPr>
+    </w:p>
+    <w:p>
+      <w:pPr>
+        <w:rPr>
+          <w:rFonts w:eastAsiaTheme="minorEastAsia"/>
+          <w:sz w:val="24"/>
+          <w:szCs w:val="24"/>
+        </w:rPr>
+      </w:pPr>
+    </w:p>
+    <w:p>
+      <w:pPr>
+        <w:rPr>
+          <w:rFonts w:eastAsiaTheme="minorEastAsia"/>
+          <w:sz w:val="24"/>
+          <w:szCs w:val="24"/>
+        </w:rPr>
+      </w:pPr>
+    </w:p>
+    <w:p>
+      <w:pPr>
+        <w:rPr>
+          <w:rFonts w:eastAsiaTheme="minorEastAsia"/>
+          <w:sz w:val="24"/>
+          <w:szCs w:val="24"/>
+        </w:rPr>
+      </w:pPr>
+    </w:p>
+    <w:p>
+      <w:pPr>
+        <w:rPr>
+          <w:rFonts w:eastAsiaTheme="minorEastAsia"/>
+          <w:sz w:val="24"/>
+          <w:szCs w:val="24"/>
+        </w:rPr>
+      </w:pPr>
+    </w:p>
+    <w:p>
+      <w:pPr>
+        <w:rPr>
+          <w:rFonts w:eastAsiaTheme="minorEastAsia"/>
+          <w:sz w:val="24"/>
+          <w:szCs w:val="24"/>
+        </w:rPr>
+      </w:pPr>
+    </w:p>
+    <w:p>
+      <w:pPr>
+        <w:pStyle w:val="Subtitle"/>
+      </w:pPr>
+      <w:r>
+        <w:lastRenderedPageBreak/>
+        <w:t>Rules of</w:t>
+      </w:r>
+      <w:r>
+        <w:t xml:space="preserve"> Integration</w:t>
+      </w:r>
+    </w:p>
+    <w:tbl>
+      <w:tblPr>
+        <w:tblStyle w:val="TableGrid"/>
+        <w:tblW w:w="0" w:type="auto"/>
+        <w:tblBorders>
+          <w:top w:val="single" w:sz="8" w:space="0" w:color="BFBFBF" w:themeColor="background1" w:themeShade="BF"/>
+          <w:left w:val="single" w:sz="8" w:space="0" w:color="BFBFBF" w:themeColor="background1" w:themeShade="BF"/>
+          <w:bottom w:val="single" w:sz="8" w:space="0" w:color="BFBFBF" w:themeColor="background1" w:themeShade="BF"/>
+          <w:right w:val="single" w:sz="8" w:space="0" w:color="BFBFBF" w:themeColor="background1" w:themeShade="BF"/>
+          <w:insideH w:val="single" w:sz="8" w:space="0" w:color="BFBFBF" w:themeColor="background1" w:themeShade="BF"/>
+          <w:insideV w:val="single" w:sz="8" w:space="0" w:color="BFBFBF" w:themeColor="background1" w:themeShade="BF"/>
+        </w:tblBorders>
+        <w:tblLook w:val="04A0" w:firstRow="1" w:lastRow="0" w:firstColumn="1" w:lastColumn="0" w:noHBand="0" w:noVBand="1"/>
+      </w:tblPr>
+      <w:tblGrid>
+        <w:gridCol w:w="4503"/>
+        <w:gridCol w:w="4503"/>
+      </w:tblGrid>
+      <w:tr>
+        <w:tc>
+          <w:tcPr>
+            <w:tcW w:w="4503" w:type="dxa"/>
+            <w:shd w:val="clear" w:color="auto" w:fill="595959" w:themeFill="text1" w:themeFillTint="A6"/>
+          </w:tcPr>
+          <w:p>
+            <w:pPr>
+              <w:spacing w:after="160" w:line="259" w:lineRule="auto"/>
+              <w:rPr>
+                <w:rFonts w:ascii="Calibri" w:eastAsiaTheme="minorEastAsia" w:hAnsi="Calibri" w:cs="Arial"/>
+                <w:color w:val="F2F2F2" w:themeColor="background1" w:themeShade="F2"/>
+                <w:sz w:val="24"/>
+                <w:szCs w:val="24"/>
+              </w:rPr>
+            </w:pPr>
+          </w:p>
+          <w:p>
+            <w:pPr>
+              <w:spacing w:after="160" w:line="259" w:lineRule="auto"/>
+              <w:rPr>
+                <w:color w:val="F2F2F2" w:themeColor="background1" w:themeShade="F2"/>
+                <w:sz w:val="24"/>
+                <w:szCs w:val="24"/>
+              </w:rPr>
+            </w:pPr>
+            <m:oMathPara>
+              <m:oMath>
+                <m:r>
+                  <w:rPr>
+                    <w:rFonts w:ascii="Cambria Math" w:hAnsi="Cambria Math"/>
+                    <w:color w:val="F2F2F2" w:themeColor="background1" w:themeShade="F2"/>
+                    <w:sz w:val="24"/>
+                    <w:szCs w:val="24"/>
+                  </w:rPr>
+                  <m:t>f(x)</m:t>
+                </m:r>
+              </m:oMath>
+            </m:oMathPara>
+          </w:p>
+        </w:tc>
+        <w:tc>
+          <w:tcPr>
+            <w:tcW w:w="4503" w:type="dxa"/>
+            <w:shd w:val="clear" w:color="auto" w:fill="595959" w:themeFill="text1" w:themeFillTint="A6"/>
+          </w:tcPr>
+          <w:p>
+            <w:pPr>
+              <w:spacing w:after="160" w:line="259" w:lineRule="auto"/>
+              <w:rPr>
+                <w:rFonts w:eastAsiaTheme="minorEastAsia"/>
+                <w:color w:val="F2F2F2" w:themeColor="background1" w:themeShade="F2"/>
+                <w:sz w:val="24"/>
+                <w:szCs w:val="24"/>
+              </w:rPr>
+            </w:pPr>
+          </w:p>
+          <w:p>
+            <w:pPr>
+              <w:spacing w:after="160" w:line="259" w:lineRule="auto"/>
+              <w:rPr>
+                <w:color w:val="F2F2F2" w:themeColor="background1" w:themeShade="F2"/>
+                <w:sz w:val="24"/>
+                <w:szCs w:val="24"/>
+              </w:rPr>
+            </w:pPr>
+            <m:oMathPara>
+              <m:oMath>
+                <m:nary>
+                  <m:naryPr>
+                    <m:limLoc m:val="undOvr"/>
+                    <m:subHide m:val="1"/>
+                    <m:supHide m:val="1"/>
+                    <m:ctrlPr>
+                      <w:rPr>
+                        <w:rFonts w:ascii="Cambria Math" w:hAnsi="Cambria Math"/>
+                        <w:i/>
+                        <w:color w:val="F2F2F2" w:themeColor="background1" w:themeShade="F2"/>
+                        <w:sz w:val="24"/>
+                        <w:szCs w:val="24"/>
+                      </w:rPr>
+                    </m:ctrlPr>
+                  </m:naryPr>
+                  <m:sub/>
+                  <m:sup/>
+                  <m:e>
+                    <m:r>
+                      <w:rPr>
+                        <w:rFonts w:ascii="Cambria Math" w:hAnsi="Cambria Math"/>
+                        <w:color w:val="F2F2F2" w:themeColor="background1" w:themeShade="F2"/>
+                        <w:sz w:val="24"/>
+                        <w:szCs w:val="24"/>
+                      </w:rPr>
+                      <m:t>f</m:t>
+                    </m:r>
+                    <m:d>
+                      <m:dPr>
+                        <m:ctrlPr>
+                          <w:rPr>
+                            <w:rFonts w:ascii="Cambria Math" w:hAnsi="Cambria Math"/>
+                            <w:i/>
+                            <w:color w:val="F2F2F2" w:themeColor="background1" w:themeShade="F2"/>
+                            <w:sz w:val="24"/>
+                            <w:szCs w:val="24"/>
+                          </w:rPr>
+                        </m:ctrlPr>
+                      </m:dPr>
+                      <m:e>
+                        <m:r>
+                          <w:rPr>
+                            <w:rFonts w:ascii="Cambria Math" w:hAnsi="Cambria Math"/>
+                            <w:color w:val="F2F2F2" w:themeColor="background1" w:themeShade="F2"/>
+                            <w:sz w:val="24"/>
+                            <w:szCs w:val="24"/>
+                          </w:rPr>
+                          <m:t>x</m:t>
+                        </m:r>
+                      </m:e>
+                    </m:d>
+                    <m:r>
+                      <w:rPr>
+                        <w:rFonts w:ascii="Cambria Math" w:hAnsi="Cambria Math"/>
+                        <w:color w:val="F2F2F2" w:themeColor="background1" w:themeShade="F2"/>
+                        <w:sz w:val="24"/>
+                        <w:szCs w:val="24"/>
+                      </w:rPr>
+                      <m:t xml:space="preserve"> dx</m:t>
+                    </m:r>
+                  </m:e>
+                </m:nary>
+              </m:oMath>
+            </m:oMathPara>
+          </w:p>
+        </w:tc>
+      </w:tr>
+      <w:tr>
+        <w:tc>
+          <w:tcPr>
+            <w:tcW w:w="4503" w:type="dxa"/>
+            <w:shd w:val="clear" w:color="auto" w:fill="262626" w:themeFill="text1" w:themeFillTint="D9"/>
+          </w:tcPr>
+          <w:p>
+            <w:pPr>
+              <w:spacing w:after="160" w:line="259" w:lineRule="auto"/>
+              <w:rPr>
+                <w:sz w:val="24"/>
+                <w:szCs w:val="24"/>
+              </w:rPr>
+            </w:pPr>
+          </w:p>
+          <w:p>
+            <w:pPr>
+              <w:spacing w:after="160" w:line="259" w:lineRule="auto"/>
+              <w:rPr>
+                <w:sz w:val="24"/>
+                <w:szCs w:val="24"/>
+              </w:rPr>
+            </w:pPr>
+            <m:oMathPara>
+              <m:oMath>
+                <m:sSup>
+                  <m:sSupPr>
+                    <m:ctrlPr>
+                      <w:rPr>
+                        <w:rFonts w:ascii="Cambria Math" w:hAnsi="Cambria Math"/>
+                        <w:sz w:val="24"/>
+                        <w:szCs w:val="24"/>
+                      </w:rPr>
+                    </m:ctrlPr>
+                  </m:sSupPr>
+                  <m:e>
+                    <m:r>
+                      <w:rPr>
+                        <w:rFonts w:ascii="Cambria Math" w:hAnsi="Cambria Math"/>
+                        <w:sz w:val="24"/>
+                        <w:szCs w:val="24"/>
+                      </w:rPr>
+                      <m:t>x</m:t>
+                    </m:r>
+                  </m:e>
+                  <m:sup>
+                    <m:r>
+                      <w:rPr>
+                        <w:rFonts w:ascii="Cambria Math" w:hAnsi="Cambria Math"/>
+                        <w:sz w:val="24"/>
+                        <w:szCs w:val="24"/>
+                      </w:rPr>
+                      <m:t>n</m:t>
+                    </m:r>
+                  </m:sup>
+                </m:sSup>
+              </m:oMath>
+            </m:oMathPara>
+          </w:p>
+          <w:p>
+            <w:pPr>
+              <w:spacing w:after="160" w:line="259" w:lineRule="auto"/>
+              <w:rPr>
+                <w:sz w:val="24"/>
+                <w:szCs w:val="24"/>
+              </w:rPr>
+            </w:pPr>
+          </w:p>
+        </w:tc>
+        <w:tc>
+          <w:tcPr>
+            <w:tcW w:w="4503" w:type="dxa"/>
+            <w:shd w:val="clear" w:color="auto" w:fill="262626" w:themeFill="text1" w:themeFillTint="D9"/>
+          </w:tcPr>
+          <w:p>
+            <w:pPr>
+              <w:spacing w:after="160" w:line="259" w:lineRule="auto"/>
+              <w:rPr>
+                <w:sz w:val="24"/>
+                <w:szCs w:val="24"/>
+              </w:rPr>
+            </w:pPr>
+          </w:p>
+          <w:p>
+            <w:pPr>
+              <w:spacing w:after="160" w:line="259" w:lineRule="auto"/>
+              <w:rPr>
+                <w:sz w:val="24"/>
+                <w:szCs w:val="24"/>
+              </w:rPr>
+            </w:pPr>
+            <m:oMathPara>
+              <m:oMath>
+                <m:sSup>
+                  <m:sSupPr>
+                    <m:ctrlPr>
+                      <w:rPr>
+                        <w:rFonts w:ascii="Cambria Math" w:hAnsi="Cambria Math"/>
+                        <w:sz w:val="24"/>
+                        <w:szCs w:val="24"/>
+                      </w:rPr>
+                    </m:ctrlPr>
+                  </m:sSupPr>
+                  <m:e>
+                    <m:r>
+                      <w:rPr>
+                        <w:rFonts w:ascii="Cambria Math" w:hAnsi="Cambria Math"/>
+                        <w:sz w:val="24"/>
+                        <w:szCs w:val="24"/>
+                      </w:rPr>
+                      <m:t>nx</m:t>
+                    </m:r>
+                  </m:e>
+                  <m:sup>
+                    <m:r>
+                      <w:rPr>
+                        <w:rFonts w:ascii="Cambria Math" w:hAnsi="Cambria Math"/>
+                        <w:sz w:val="24"/>
+                        <w:szCs w:val="24"/>
+                      </w:rPr>
+                      <m:t>n-1</m:t>
+                    </m:r>
+                  </m:sup>
+                </m:sSup>
+              </m:oMath>
+            </m:oMathPara>
+          </w:p>
+        </w:tc>
+      </w:tr>
+      <w:tr>
+        <w:tc>
+          <w:tcPr>
+            <w:tcW w:w="4503" w:type="dxa"/>
+            <w:shd w:val="clear" w:color="auto" w:fill="262626" w:themeFill="text1" w:themeFillTint="D9"/>
+          </w:tcPr>
+          <w:p>
+            <w:pPr>
+              <w:spacing w:after="160" w:line="259" w:lineRule="auto"/>
+              <w:rPr>
+                <w:sz w:val="24"/>
+                <w:szCs w:val="24"/>
+              </w:rPr>
+            </w:pPr>
+          </w:p>
+          <w:p>
+            <w:pPr>
+              <w:spacing w:after="160" w:line="259" w:lineRule="auto"/>
+              <w:rPr>
+                <w:sz w:val="24"/>
+                <w:szCs w:val="24"/>
+              </w:rPr>
+            </w:pPr>
+            <m:oMathPara>
+              <m:oMath>
+                <m:sSup>
+                  <m:sSupPr>
+                    <m:ctrlPr>
+                      <w:rPr>
+                        <w:rFonts w:ascii="Cambria Math" w:hAnsi="Cambria Math"/>
+                        <w:sz w:val="24"/>
+                        <w:szCs w:val="24"/>
+                      </w:rPr>
+                    </m:ctrlPr>
+                  </m:sSupPr>
+                  <m:e>
+                    <m:r>
+                      <w:rPr>
+                        <w:rFonts w:ascii="Cambria Math" w:hAnsi="Cambria Math"/>
+                        <w:sz w:val="24"/>
+                        <w:szCs w:val="24"/>
+                      </w:rPr>
+                      <m:t>ln(kx</m:t>
+                    </m:r>
+                  </m:e>
+                  <m:sup>
+                    <m:r>
+                      <w:rPr>
+                        <w:rFonts w:ascii="Cambria Math" w:hAnsi="Cambria Math"/>
+                        <w:sz w:val="24"/>
+                        <w:szCs w:val="24"/>
+                      </w:rPr>
+                      <m:t>w</m:t>
+                    </m:r>
+                  </m:sup>
+                </m:sSup>
+                <m:r>
+                  <w:rPr>
+                    <w:rFonts w:ascii="Cambria Math" w:hAnsi="Cambria Math"/>
+                    <w:sz w:val="24"/>
+                    <w:szCs w:val="24"/>
+                  </w:rPr>
+                  <m:t>)</m:t>
+                </m:r>
+              </m:oMath>
+            </m:oMathPara>
+          </w:p>
+          <w:p>
+            <w:pPr>
+              <w:spacing w:after="160" w:line="259" w:lineRule="auto"/>
+              <w:rPr>
+                <w:sz w:val="24"/>
+                <w:szCs w:val="24"/>
+              </w:rPr>
+            </w:pPr>
+          </w:p>
+          <w:p>
+            <w:pPr>
+              <w:spacing w:after="160" w:line="259" w:lineRule="auto"/>
+              <w:rPr>
+                <w:sz w:val="24"/>
+                <w:szCs w:val="24"/>
+              </w:rPr>
+            </w:pPr>
+          </w:p>
+          <w:p>
+            <w:pPr>
+              <w:spacing w:after="160" w:line="259" w:lineRule="auto"/>
+              <w:rPr>
+                <w:sz w:val="24"/>
+                <w:szCs w:val="24"/>
+              </w:rPr>
+            </w:pPr>
+            <m:oMathPara>
+              <m:oMath>
+                <m:sSup>
+                  <m:sSupPr>
+                    <m:ctrlPr>
+                      <w:rPr>
+                        <w:rFonts w:ascii="Cambria Math" w:hAnsi="Cambria Math"/>
+                        <w:sz w:val="24"/>
+                        <w:szCs w:val="24"/>
+                      </w:rPr>
+                    </m:ctrlPr>
+                  </m:sSupPr>
+                  <m:e>
+                    <m:r>
+                      <w:rPr>
+                        <w:rFonts w:ascii="Cambria Math" w:hAnsi="Cambria Math"/>
+                        <w:sz w:val="24"/>
+                        <w:szCs w:val="24"/>
+                      </w:rPr>
+                      <m:t>ln(kx</m:t>
+                    </m:r>
+                  </m:e>
+                  <m:sup>
+                    <m:r>
+                      <w:rPr>
+                        <w:rFonts w:ascii="Cambria Math" w:hAnsi="Cambria Math"/>
+                        <w:sz w:val="24"/>
+                        <w:szCs w:val="24"/>
+                      </w:rPr>
+                      <m:t>w/p</m:t>
+                    </m:r>
+                  </m:sup>
+                </m:sSup>
+                <m:r>
+                  <w:rPr>
+                    <w:rFonts w:ascii="Cambria Math" w:hAnsi="Cambria Math"/>
+                    <w:sz w:val="24"/>
+                    <w:szCs w:val="24"/>
+                  </w:rPr>
+                  <m:t>)</m:t>
+                </m:r>
+              </m:oMath>
+            </m:oMathPara>
+          </w:p>
+          <w:p>
+            <w:pPr>
+              <w:spacing w:after="160" w:line="259" w:lineRule="auto"/>
+              <w:rPr>
+                <w:sz w:val="24"/>
+                <w:szCs w:val="24"/>
+              </w:rPr>
+            </w:pPr>
+          </w:p>
+        </w:tc>
+        <w:tc>
+          <w:tcPr>
+            <w:tcW w:w="4503" w:type="dxa"/>
+            <w:shd w:val="clear" w:color="auto" w:fill="262626" w:themeFill="text1" w:themeFillTint="D9"/>
+          </w:tcPr>
+          <w:p>
+            <w:pPr>
+              <w:spacing w:after="160" w:line="259" w:lineRule="auto"/>
+              <w:rPr>
+                <w:sz w:val="24"/>
+                <w:szCs w:val="24"/>
+              </w:rPr>
+            </w:pPr>
+          </w:p>
+          <w:p>
+            <w:pPr>
+              <w:spacing w:after="160" w:line="259" w:lineRule="auto"/>
+              <w:rPr>
+                <w:sz w:val="24"/>
+                <w:szCs w:val="24"/>
+              </w:rPr>
+            </w:pPr>
+            <m:oMathPara>
+              <m:oMath>
+                <m:f>
+                  <m:fPr>
+                    <m:ctrlPr>
+                      <w:rPr>
+                        <w:rFonts w:ascii="Cambria Math" w:hAnsi="Cambria Math"/>
+                        <w:i/>
+                        <w:sz w:val="24"/>
+                        <w:szCs w:val="24"/>
+                      </w:rPr>
+                    </m:ctrlPr>
+                  </m:fPr>
+                  <m:num>
+                    <m:r>
+                      <w:rPr>
+                        <w:rFonts w:ascii="Cambria Math" w:hAnsi="Cambria Math"/>
+                        <w:sz w:val="24"/>
+                        <w:szCs w:val="24"/>
+                      </w:rPr>
+                      <m:t>w</m:t>
+                    </m:r>
+                  </m:num>
+                  <m:den>
+                    <m:r>
+                      <w:rPr>
+                        <w:rFonts w:ascii="Cambria Math" w:hAnsi="Cambria Math"/>
+                        <w:sz w:val="24"/>
+                        <w:szCs w:val="24"/>
+                      </w:rPr>
+                      <m:t>x</m:t>
+                    </m:r>
+                  </m:den>
+                </m:f>
+              </m:oMath>
+            </m:oMathPara>
+          </w:p>
+          <w:p>
+            <w:pPr>
+              <w:spacing w:after="160" w:line="259" w:lineRule="auto"/>
+              <w:rPr>
+                <w:sz w:val="24"/>
+                <w:szCs w:val="24"/>
+              </w:rPr>
+            </w:pPr>
+          </w:p>
+          <w:p>
+            <w:pPr>
+              <w:spacing w:after="160" w:line="259" w:lineRule="auto"/>
+              <w:rPr>
+                <w:i/>
+                <w:sz w:val="24"/>
+                <w:szCs w:val="24"/>
+              </w:rPr>
+            </w:pPr>
+            <m:oMathPara>
+              <m:oMath>
+                <m:f>
+                  <m:fPr>
+                    <m:ctrlPr>
+                      <w:rPr>
+                        <w:rFonts w:ascii="Cambria Math" w:hAnsi="Cambria Math"/>
+                        <w:i/>
+                        <w:sz w:val="24"/>
+                        <w:szCs w:val="24"/>
+                      </w:rPr>
+                    </m:ctrlPr>
+                  </m:fPr>
+                  <m:num>
+                    <m:r>
+                      <w:rPr>
+                        <w:rFonts w:ascii="Cambria Math" w:hAnsi="Cambria Math"/>
+                        <w:sz w:val="24"/>
+                        <w:szCs w:val="24"/>
+                      </w:rPr>
+                      <m:t>w</m:t>
+                    </m:r>
+                  </m:num>
+                  <m:den>
+                    <m:r>
+                      <w:rPr>
+                        <w:rFonts w:ascii="Cambria Math" w:hAnsi="Cambria Math"/>
+                        <w:sz w:val="24"/>
+                        <w:szCs w:val="24"/>
+                      </w:rPr>
+                      <m:t>px</m:t>
+                    </m:r>
+                  </m:den>
+                </m:f>
+              </m:oMath>
+            </m:oMathPara>
+          </w:p>
+          <w:p>
+            <w:pPr>
+              <w:spacing w:after="160" w:line="259" w:lineRule="auto"/>
+              <w:rPr>
+                <w:sz w:val="24"/>
+                <w:szCs w:val="24"/>
+              </w:rPr>
+            </w:pPr>
+          </w:p>
+        </w:tc>
+      </w:tr>
+      <w:tr>
+        <w:tc>
+          <w:tcPr>
+            <w:tcW w:w="4503" w:type="dxa"/>
+            <w:shd w:val="clear" w:color="auto" w:fill="262626" w:themeFill="text1" w:themeFillTint="D9"/>
+          </w:tcPr>
+          <w:p>
+            <w:pPr>
+              <w:spacing w:after="160" w:line="259" w:lineRule="auto"/>
+              <w:rPr>
+                <w:sz w:val="24"/>
+                <w:szCs w:val="24"/>
+              </w:rPr>
+            </w:pPr>
+          </w:p>
+          <w:p>
+            <w:pPr>
+              <w:spacing w:after="160" w:line="259" w:lineRule="auto"/>
+              <w:rPr>
+                <w:sz w:val="24"/>
+                <w:szCs w:val="24"/>
+              </w:rPr>
+            </w:pPr>
+            <m:oMathPara>
+              <m:oMath>
+                <m:sSup>
+                  <m:sSupPr>
+                    <m:ctrlPr>
+                      <w:rPr>
+                        <w:rFonts w:ascii="Cambria Math" w:hAnsi="Cambria Math"/>
+                        <w:sz w:val="24"/>
+                        <w:szCs w:val="24"/>
+                      </w:rPr>
+                    </m:ctrlPr>
+                  </m:sSupPr>
+                  <m:e>
+                    <m:r>
+                      <w:rPr>
+                        <w:rFonts w:ascii="Cambria Math" w:hAnsi="Cambria Math"/>
+                        <w:sz w:val="24"/>
+                        <w:szCs w:val="24"/>
+                      </w:rPr>
+                      <m:t>e</m:t>
+                    </m:r>
+                  </m:e>
+                  <m:sup>
+                    <m:r>
+                      <w:rPr>
+                        <w:rFonts w:ascii="Cambria Math" w:hAnsi="Cambria Math"/>
+                        <w:sz w:val="24"/>
+                        <w:szCs w:val="24"/>
+                      </w:rPr>
+                      <m:t>kx</m:t>
+                    </m:r>
+                  </m:sup>
+                </m:sSup>
+              </m:oMath>
+            </m:oMathPara>
+          </w:p>
+          <w:p>
+            <w:pPr>
+              <w:spacing w:after="160" w:line="259" w:lineRule="auto"/>
+              <w:rPr>
+                <w:sz w:val="24"/>
+                <w:szCs w:val="24"/>
+              </w:rPr>
+            </w:pPr>
+          </w:p>
+        </w:tc>
+        <w:tc>
+          <w:tcPr>
+            <w:tcW w:w="4503" w:type="dxa"/>
+            <w:shd w:val="clear" w:color="auto" w:fill="262626" w:themeFill="text1" w:themeFillTint="D9"/>
+          </w:tcPr>
+          <w:p>
+            <w:pPr>
+              <w:spacing w:after="160" w:line="259" w:lineRule="auto"/>
+              <w:rPr>
+                <w:sz w:val="24"/>
+                <w:szCs w:val="24"/>
+              </w:rPr>
+            </w:pPr>
+          </w:p>
+          <w:p>
+            <w:pPr>
+              <w:spacing w:after="160" w:line="259" w:lineRule="auto"/>
+              <w:rPr>
+                <w:sz w:val="24"/>
+                <w:szCs w:val="24"/>
+              </w:rPr>
+            </w:pPr>
+            <m:oMathPara>
+              <m:oMath>
+                <m:sSup>
+                  <m:sSupPr>
+                    <m:ctrlPr>
+                      <w:rPr>
+                        <w:rFonts w:ascii="Cambria Math" w:hAnsi="Cambria Math"/>
+                        <w:sz w:val="24"/>
+                        <w:szCs w:val="24"/>
+                      </w:rPr>
+                    </m:ctrlPr>
+                  </m:sSupPr>
+                  <m:e>
+                    <m:r>
+                      <w:rPr>
+                        <w:rFonts w:ascii="Cambria Math" w:hAnsi="Cambria Math"/>
+                        <w:sz w:val="24"/>
+                        <w:szCs w:val="24"/>
+                      </w:rPr>
+                      <m:t>ke</m:t>
+                    </m:r>
+                  </m:e>
+                  <m:sup>
+                    <m:r>
+                      <w:rPr>
+                        <w:rFonts w:ascii="Cambria Math" w:hAnsi="Cambria Math"/>
+                        <w:sz w:val="24"/>
+                        <w:szCs w:val="24"/>
+                      </w:rPr>
+                      <m:t>kx</m:t>
+                    </m:r>
+                  </m:sup>
+                </m:sSup>
+              </m:oMath>
+            </m:oMathPara>
+          </w:p>
+        </w:tc>
+      </w:tr>
+      <w:tr>
+        <w:tc>
+          <w:tcPr>
+            <w:tcW w:w="4503" w:type="dxa"/>
+            <w:shd w:val="clear" w:color="auto" w:fill="262626" w:themeFill="text1" w:themeFillTint="D9"/>
+          </w:tcPr>
+          <w:p>
+            <w:pPr>
+              <w:spacing w:after="160" w:line="259" w:lineRule="auto"/>
+              <w:rPr>
+                <w:sz w:val="24"/>
+                <w:szCs w:val="24"/>
+              </w:rPr>
+            </w:pPr>
+          </w:p>
+          <w:p>
+            <w:pPr>
+              <w:spacing w:after="160" w:line="259" w:lineRule="auto"/>
+              <w:rPr>
+                <w:sz w:val="24"/>
+                <w:szCs w:val="24"/>
+              </w:rPr>
+            </w:pPr>
+            <m:oMathPara>
+              <m:oMath>
+                <m:sSup>
+                  <m:sSupPr>
+                    <m:ctrlPr>
+                      <w:rPr>
+                        <w:rFonts w:ascii="Cambria Math" w:hAnsi="Cambria Math"/>
+                        <w:sz w:val="24"/>
+                        <w:szCs w:val="24"/>
+                      </w:rPr>
+                    </m:ctrlPr>
+                  </m:sSupPr>
+                  <m:e>
+                    <m:r>
+                      <w:rPr>
+                        <w:rFonts w:ascii="Cambria Math" w:hAnsi="Cambria Math"/>
+                        <w:sz w:val="24"/>
+                        <w:szCs w:val="24"/>
+                      </w:rPr>
+                      <m:t>a</m:t>
+                    </m:r>
+                  </m:e>
+                  <m:sup>
+                    <m:r>
+                      <w:rPr>
+                        <w:rFonts w:ascii="Cambria Math" w:hAnsi="Cambria Math"/>
+                        <w:sz w:val="24"/>
+                        <w:szCs w:val="24"/>
+                      </w:rPr>
+                      <m:t>x</m:t>
+                    </m:r>
+                  </m:sup>
+                </m:sSup>
+              </m:oMath>
+            </m:oMathPara>
+          </w:p>
+          <w:p>
+            <w:pPr>
+              <w:spacing w:after="160" w:line="259" w:lineRule="auto"/>
+              <w:rPr>
+                <w:sz w:val="24"/>
+                <w:szCs w:val="24"/>
+              </w:rPr>
+            </w:pPr>
+          </w:p>
+        </w:tc>
+        <w:tc>
+          <w:tcPr>
+            <w:tcW w:w="4503" w:type="dxa"/>
+            <w:shd w:val="clear" w:color="auto" w:fill="262626" w:themeFill="text1" w:themeFillTint="D9"/>
+          </w:tcPr>
+          <w:p>
+            <w:pPr>
+              <w:spacing w:after="160" w:line="259" w:lineRule="auto"/>
+              <w:rPr>
+                <w:sz w:val="24"/>
+                <w:szCs w:val="24"/>
+              </w:rPr>
+            </w:pPr>
+          </w:p>
+          <w:p>
+            <w:pPr>
+              <w:spacing w:after="160" w:line="259" w:lineRule="auto"/>
+              <w:rPr>
+                <w:sz w:val="24"/>
+                <w:szCs w:val="24"/>
+              </w:rPr>
+            </w:pPr>
+            <m:oMathPara>
+              <m:oMath>
+                <m:sSup>
+                  <m:sSupPr>
+                    <m:ctrlPr>
+                      <w:rPr>
+                        <w:rFonts w:ascii="Cambria Math" w:hAnsi="Cambria Math"/>
+                        <w:sz w:val="24"/>
+                        <w:szCs w:val="24"/>
+                      </w:rPr>
+                    </m:ctrlPr>
+                  </m:sSupPr>
+                  <m:e>
+                    <m:r>
+                      <w:rPr>
+                        <w:rFonts w:ascii="Cambria Math" w:hAnsi="Cambria Math"/>
+                        <w:sz w:val="24"/>
+                        <w:szCs w:val="24"/>
+                      </w:rPr>
+                      <m:t>a</m:t>
+                    </m:r>
+                  </m:e>
+                  <m:sup>
+                    <m:r>
+                      <w:rPr>
+                        <w:rFonts w:ascii="Cambria Math" w:hAnsi="Cambria Math"/>
+                        <w:sz w:val="24"/>
+                        <w:szCs w:val="24"/>
+                      </w:rPr>
+                      <m:t>x</m:t>
+                    </m:r>
+                  </m:sup>
+                </m:sSup>
+                <m:r>
+                  <w:rPr>
+                    <w:rFonts w:ascii="Cambria Math" w:hAnsi="Cambria Math"/>
+                    <w:sz w:val="24"/>
+                    <w:szCs w:val="24"/>
+                  </w:rPr>
+                  <m:t xml:space="preserve"> </m:t>
+                </m:r>
+                <m:r>
+                  <m:rPr>
+                    <m:sty m:val="p"/>
+                  </m:rPr>
+                  <w:rPr>
+                    <w:rFonts w:ascii="Cambria Math" w:hAnsi="Cambria Math"/>
+                    <w:sz w:val="24"/>
+                    <w:szCs w:val="24"/>
+                  </w:rPr>
+                  <m:t>ln⁡</m:t>
+                </m:r>
+                <m:r>
+                  <w:rPr>
+                    <w:rFonts w:ascii="Cambria Math" w:hAnsi="Cambria Math"/>
+                    <w:sz w:val="24"/>
+                    <w:szCs w:val="24"/>
+                  </w:rPr>
+                  <m:t>(a)</m:t>
+                </m:r>
+              </m:oMath>
+            </m:oMathPara>
+          </w:p>
+        </w:tc>
+      </w:tr>
+      <w:tr>
+        <w:tc>
+          <w:tcPr>
+            <w:tcW w:w="4503" w:type="dxa"/>
+            <w:shd w:val="clear" w:color="auto" w:fill="262626" w:themeFill="text1" w:themeFillTint="D9"/>
+          </w:tcPr>
+          <w:p>
+            <w:pPr>
+              <w:spacing w:after="160" w:line="259" w:lineRule="auto"/>
+              <w:rPr>
+                <w:sz w:val="24"/>
+                <w:szCs w:val="24"/>
+              </w:rPr>
+            </w:pPr>
+          </w:p>
+          <w:p>
+            <w:pPr>
+              <w:spacing w:after="160" w:line="259" w:lineRule="auto"/>
+              <w:rPr>
+                <w:sz w:val="24"/>
+                <w:szCs w:val="24"/>
+              </w:rPr>
+            </w:pPr>
+            <m:oMathPara>
+              <m:oMath>
+                <m:r>
+                  <m:rPr>
+                    <m:sty m:val="p"/>
+                  </m:rPr>
+                  <w:rPr>
+                    <w:rFonts w:ascii="Cambria Math" w:hAnsi="Cambria Math"/>
+                    <w:sz w:val="24"/>
+                    <w:szCs w:val="24"/>
+                  </w:rPr>
+                  <m:t>sin⁡</m:t>
+                </m:r>
+                <m:r>
+                  <w:rPr>
+                    <w:rFonts w:ascii="Cambria Math" w:hAnsi="Cambria Math"/>
+                    <w:sz w:val="24"/>
+                    <w:szCs w:val="24"/>
+                  </w:rPr>
+                  <m:t>(kx)</m:t>
+                </m:r>
+              </m:oMath>
+            </m:oMathPara>
+          </w:p>
+          <w:p>
+            <w:pPr>
+              <w:spacing w:after="160" w:line="259" w:lineRule="auto"/>
+              <w:rPr>
+                <w:sz w:val="24"/>
+                <w:szCs w:val="24"/>
+              </w:rPr>
+            </w:pPr>
+          </w:p>
+        </w:tc>
+        <w:tc>
+          <w:tcPr>
+            <w:tcW w:w="4503" w:type="dxa"/>
+            <w:shd w:val="clear" w:color="auto" w:fill="262626" w:themeFill="text1" w:themeFillTint="D9"/>
+          </w:tcPr>
+          <w:p>
+            <w:pPr>
+              <w:spacing w:after="160" w:line="259" w:lineRule="auto"/>
+              <w:rPr>
+                <w:sz w:val="24"/>
+                <w:szCs w:val="24"/>
+              </w:rPr>
+            </w:pPr>
+          </w:p>
+          <w:p>
+            <w:pPr>
+              <w:spacing w:after="160" w:line="259" w:lineRule="auto"/>
+              <w:rPr>
+                <w:sz w:val="24"/>
+                <w:szCs w:val="24"/>
+              </w:rPr>
+            </w:pPr>
+            <m:oMathPara>
+              <m:oMath>
+                <m:r>
+                  <m:rPr>
+                    <m:sty m:val="p"/>
+                  </m:rPr>
+                  <w:rPr>
+                    <w:rFonts w:ascii="Cambria Math" w:hAnsi="Cambria Math"/>
+                    <w:sz w:val="24"/>
+                    <w:szCs w:val="24"/>
+                  </w:rPr>
+                  <m:t>k cos⁡</m:t>
+                </m:r>
+                <m:r>
+                  <w:rPr>
+                    <w:rFonts w:ascii="Cambria Math" w:hAnsi="Cambria Math"/>
+                    <w:sz w:val="24"/>
+                    <w:szCs w:val="24"/>
+                  </w:rPr>
+                  <m:t>(kx)</m:t>
+                </m:r>
+              </m:oMath>
+            </m:oMathPara>
+          </w:p>
+        </w:tc>
+      </w:tr>
+      <w:tr>
+        <w:tc>
+          <w:tcPr>
+            <w:tcW w:w="4503" w:type="dxa"/>
+            <w:shd w:val="clear" w:color="auto" w:fill="262626" w:themeFill="text1" w:themeFillTint="D9"/>
+          </w:tcPr>
+          <w:p>
+            <w:pPr>
+              <w:spacing w:after="160" w:line="259" w:lineRule="auto"/>
+              <w:rPr>
+                <w:sz w:val="24"/>
+                <w:szCs w:val="24"/>
+              </w:rPr>
+            </w:pPr>
+          </w:p>
+          <w:p>
+            <w:pPr>
+              <w:spacing w:after="160" w:line="259" w:lineRule="auto"/>
+              <w:rPr>
+                <w:sz w:val="24"/>
+                <w:szCs w:val="24"/>
+              </w:rPr>
+            </w:pPr>
+            <m:oMathPara>
+              <m:oMath>
+                <m:r>
+                  <m:rPr>
+                    <m:sty m:val="p"/>
+                  </m:rPr>
+                  <w:rPr>
+                    <w:rFonts w:ascii="Cambria Math" w:hAnsi="Cambria Math"/>
+                    <w:sz w:val="24"/>
+                    <w:szCs w:val="24"/>
+                  </w:rPr>
+                  <m:t>cos⁡</m:t>
+                </m:r>
+                <m:r>
+                  <w:rPr>
+                    <w:rFonts w:ascii="Cambria Math" w:hAnsi="Cambria Math"/>
+                    <w:sz w:val="24"/>
+                    <w:szCs w:val="24"/>
+                  </w:rPr>
+                  <m:t>(kx)</m:t>
+                </m:r>
+              </m:oMath>
+            </m:oMathPara>
+          </w:p>
+          <w:p>
+            <w:pPr>
+              <w:spacing w:after="160" w:line="259" w:lineRule="auto"/>
+              <w:rPr>
+                <w:sz w:val="24"/>
+                <w:szCs w:val="24"/>
+              </w:rPr>
+            </w:pPr>
+          </w:p>
+        </w:tc>
+        <w:tc>
+          <w:tcPr>
+            <w:tcW w:w="4503" w:type="dxa"/>
+            <w:shd w:val="clear" w:color="auto" w:fill="262626" w:themeFill="text1" w:themeFillTint="D9"/>
+          </w:tcPr>
+          <w:p>
+            <w:pPr>
+              <w:spacing w:after="160" w:line="259" w:lineRule="auto"/>
+              <w:rPr>
+                <w:sz w:val="24"/>
+                <w:szCs w:val="24"/>
+              </w:rPr>
+            </w:pPr>
+          </w:p>
+          <w:p>
+            <w:pPr>
+              <w:spacing w:after="160" w:line="259" w:lineRule="auto"/>
+              <w:rPr>
+                <w:sz w:val="24"/>
+                <w:szCs w:val="24"/>
+              </w:rPr>
+            </w:pPr>
+            <m:oMathPara>
+              <m:oMath>
+                <m:r>
+                  <m:rPr>
+                    <m:sty m:val="p"/>
+                  </m:rPr>
+                  <w:rPr>
+                    <w:rFonts w:ascii="Cambria Math" w:hAnsi="Cambria Math"/>
+                    <w:sz w:val="24"/>
+                    <w:szCs w:val="24"/>
+                  </w:rPr>
+                  <m:t>-k sin⁡</m:t>
+                </m:r>
+                <m:r>
+                  <w:rPr>
+                    <w:rFonts w:ascii="Cambria Math" w:hAnsi="Cambria Math"/>
+                    <w:sz w:val="24"/>
+                    <w:szCs w:val="24"/>
+                  </w:rPr>
+                  <m:t>(kx)</m:t>
+                </m:r>
+              </m:oMath>
+            </m:oMathPara>
+          </w:p>
+        </w:tc>
+      </w:tr>
+      <w:tr>
+        <w:tc>
+          <w:tcPr>
+            <w:tcW w:w="4503" w:type="dxa"/>
+            <w:shd w:val="clear" w:color="auto" w:fill="262626" w:themeFill="text1" w:themeFillTint="D9"/>
+          </w:tcPr>
+          <w:p>
+            <w:pPr>
+              <w:spacing w:after="160" w:line="259" w:lineRule="auto"/>
+              <w:rPr>
+                <w:sz w:val="24"/>
+                <w:szCs w:val="24"/>
+              </w:rPr>
+            </w:pPr>
+          </w:p>
+          <w:p>
+            <w:pPr>
+              <w:spacing w:after="160" w:line="259" w:lineRule="auto"/>
+              <w:rPr>
+                <w:sz w:val="24"/>
+                <w:szCs w:val="24"/>
+              </w:rPr>
+            </w:pPr>
+            <m:oMathPara>
+              <m:oMath>
+                <m:r>
+                  <m:rPr>
+                    <m:sty m:val="p"/>
+                  </m:rPr>
+                  <w:rPr>
+                    <w:rFonts w:ascii="Cambria Math" w:hAnsi="Cambria Math"/>
+                    <w:sz w:val="24"/>
+                    <w:szCs w:val="24"/>
+                  </w:rPr>
+                  <m:t>tan⁡</m:t>
+                </m:r>
+                <m:r>
+                  <w:rPr>
+                    <w:rFonts w:ascii="Cambria Math" w:hAnsi="Cambria Math"/>
+                    <w:sz w:val="24"/>
+                    <w:szCs w:val="24"/>
+                  </w:rPr>
+                  <m:t>(kx)</m:t>
+                </m:r>
+              </m:oMath>
+            </m:oMathPara>
+          </w:p>
+          <w:p>
+            <w:pPr>
+              <w:spacing w:after="160" w:line="259" w:lineRule="auto"/>
+              <w:rPr>
+                <w:sz w:val="24"/>
+                <w:szCs w:val="24"/>
+              </w:rPr>
+            </w:pPr>
+          </w:p>
+        </w:tc>
+        <w:tc>
+          <w:tcPr>
+            <w:tcW w:w="4503" w:type="dxa"/>
+            <w:shd w:val="clear" w:color="auto" w:fill="262626" w:themeFill="text1" w:themeFillTint="D9"/>
+          </w:tcPr>
+          <w:p>
+            <w:pPr>
+              <w:spacing w:after="160" w:line="259" w:lineRule="auto"/>
+              <w:rPr>
+                <w:sz w:val="24"/>
+                <w:szCs w:val="24"/>
+              </w:rPr>
+            </w:pPr>
+          </w:p>
+          <w:p>
+            <w:pPr>
+              <w:spacing w:after="160" w:line="259" w:lineRule="auto"/>
+              <w:rPr>
+                <w:sz w:val="24"/>
+                <w:szCs w:val="24"/>
+              </w:rPr>
+            </w:pPr>
+            <m:oMathPara>
+              <m:oMath>
+                <m:r>
+                  <m:rPr>
+                    <m:sty m:val="p"/>
+                  </m:rPr>
+                  <w:rPr>
+                    <w:rFonts w:ascii="Cambria Math" w:hAnsi="Cambria Math"/>
+                    <w:sz w:val="24"/>
+                    <w:szCs w:val="24"/>
+                  </w:rPr>
+                  <m:t>k</m:t>
+                </m:r>
+                <m:sSup>
+                  <m:sSupPr>
+                    <m:ctrlPr>
+                      <w:rPr>
+                        <w:rFonts w:ascii="Cambria Math" w:hAnsi="Cambria Math"/>
+                        <w:sz w:val="24"/>
+                        <w:szCs w:val="24"/>
+                      </w:rPr>
+                    </m:ctrlPr>
+                  </m:sSupPr>
+                  <m:e>
+                    <m:r>
+                      <w:rPr>
+                        <w:rFonts w:ascii="Cambria Math" w:hAnsi="Cambria Math"/>
+                        <w:sz w:val="24"/>
+                        <w:szCs w:val="24"/>
+                      </w:rPr>
+                      <m:t xml:space="preserve"> sec</m:t>
+                    </m:r>
+                  </m:e>
+                  <m:sup>
+                    <m:r>
+                      <w:rPr>
+                        <w:rFonts w:ascii="Cambria Math" w:hAnsi="Cambria Math"/>
+                        <w:sz w:val="24"/>
+                        <w:szCs w:val="24"/>
+                      </w:rPr>
+                      <m:t>2</m:t>
+                    </m:r>
+                  </m:sup>
+                </m:sSup>
+                <m:r>
+                  <m:rPr>
+                    <m:sty m:val="p"/>
+                  </m:rPr>
+                  <w:rPr>
+                    <w:rFonts w:ascii="Cambria Math" w:hAnsi="Cambria Math"/>
+                    <w:sz w:val="24"/>
+                    <w:szCs w:val="24"/>
+                  </w:rPr>
+                  <m:t>⁡</m:t>
+                </m:r>
+                <m:r>
+                  <w:rPr>
+                    <w:rFonts w:ascii="Cambria Math" w:hAnsi="Cambria Math"/>
+                    <w:sz w:val="24"/>
+                    <w:szCs w:val="24"/>
+                  </w:rPr>
+                  <m:t>(kx)</m:t>
+                </m:r>
+              </m:oMath>
+            </m:oMathPara>
+          </w:p>
+        </w:tc>
+      </w:tr>
+    </w:tbl>
+    <w:p>
+      <w:pPr>
+        <w:rPr>
+          <w:sz w:val="24"/>
+          <w:szCs w:val="24"/>
+        </w:rPr>
+      </w:pPr>
+    </w:p>
+    <w:p>
+      <w:pPr>
+        <w:rPr>
+          <w:sz w:val="24"/>
+          <w:szCs w:val="24"/>
+        </w:rPr>
+      </w:pPr>
+      <w:r>
+        <w:rPr>
+          <w:sz w:val="24"/>
+          <w:szCs w:val="24"/>
+        </w:rPr>
+        <w:lastRenderedPageBreak/>
+        <w:drawing>
+          <wp:anchor distT="0" distB="0" distL="114300" distR="114300" simplePos="0" relativeHeight="251659264" behindDoc="0" locked="0" layoutInCell="1" allowOverlap="1" wp14:anchorId="345517E1" wp14:editId="3F81EA08">
+            <wp:simplePos x="0" y="0"/>
+            <wp:positionH relativeFrom="column">
+              <wp:posOffset>0</wp:posOffset>
+            </wp:positionH>
+            <wp:positionV relativeFrom="paragraph">
+              <wp:posOffset>304800</wp:posOffset>
+            </wp:positionV>
+            <wp:extent cx="5731510" cy="5154930"/>
+            <wp:effectExtent l="0" t="0" r="2540" b="7620"/>
+            <wp:wrapTopAndBottom/>
+            <wp:docPr id="1" name="Picture 1"/>
+            <wp:cNvGraphicFramePr>
+              <a:graphicFrameLocks xmlns:a="http://schemas.openxmlformats.org/drawingml/2006/main" noChangeAspect="1"/>
+            </wp:cNvGraphicFramePr>
+            <a:graphic xmlns:a="http://schemas.openxmlformats.org/drawingml/2006/main">
+              <a:graphicData uri="http://schemas.openxmlformats.org/drawingml/2006/picture">
+                <pic:pic xmlns:pic="http://schemas.openxmlformats.org/drawingml/2006/picture">
+                  <pic:nvPicPr>
+                    <pic:cNvPr id="1" name=""/>
+                    <pic:cNvPicPr/>
+                  </pic:nvPicPr>
+                  <pic:blipFill>
+                    <a:blip r:embed="rId5"/>
+                    <a:stretch>
+                      <a:fillRect/>
+                    </a:stretch>
+                  </pic:blipFill>
+                  <pic:spPr>
+                    <a:xfrm>
+                      <a:off x="0" y="0"/>
+                      <a:ext cx="5731510" cy="5154930"/>
+                    </a:xfrm>
+                    <a:prstGeom prst="rect">
+                      <a:avLst/>
+                    </a:prstGeom>
+                  </pic:spPr>
+                </pic:pic>
+              </a:graphicData>
+            </a:graphic>
+          </wp:anchor>
+        </w:drawing>
+      </w:r>
+    </w:p>
+    <w:p>
+      <w:pPr>
+        <w:rPr>
+          <w:sz w:val="24"/>
+          <w:szCs w:val="24"/>
+        </w:rPr>
+      </w:pPr>
+    </w:p>
+    <w:p>
+      <w:pPr>
+        <w:rPr>
+          <w:sz w:val="24"/>
+          <w:szCs w:val="24"/>
+        </w:rPr>
+      </w:pPr>
+    </w:p>
+    <w:p>
+      <w:pPr>
+        <w:rPr>
+          <w:sz w:val="24"/>
+          <w:szCs w:val="24"/>
+        </w:rPr>
+      </w:pPr>
+    </w:p>
+    <w:p>
+      <w:pPr>
+        <w:rPr>
+          <w:sz w:val="24"/>
+          <w:szCs w:val="24"/>
+        </w:rPr>
+      </w:pPr>
+    </w:p>
+    <w:p>
+      <w:pPr>
+        <w:rPr>
+          <w:sz w:val="24"/>
+          <w:szCs w:val="24"/>
+        </w:rPr>
+      </w:pPr>
+    </w:p>
+    <w:p>
+      <w:pPr>
+        <w:rPr>
+          <w:sz w:val="24"/>
+          <w:szCs w:val="24"/>
+        </w:rPr>
+      </w:pPr>
+    </w:p>
+    <w:p>
+      <w:pPr>
+        <w:rPr>
+          <w:sz w:val="24"/>
+          <w:szCs w:val="24"/>
+        </w:rPr>
+      </w:pPr>
+    </w:p>
+    <w:p>
+      <w:pPr>
+        <w:rPr>
+          <w:sz w:val="24"/>
+          <w:szCs w:val="24"/>
+        </w:rPr>
+      </w:pPr>
+    </w:p>
+    <w:p>
+      <w:pPr>
+        <w:rPr>
+          <w:sz w:val="24"/>
+          <w:szCs w:val="24"/>
+        </w:rPr>
+      </w:pPr>
+    </w:p>
+    <w:p>
+      <w:pPr>
+        <w:rPr>
+          <w:sz w:val="24"/>
+          <w:szCs w:val="24"/>
+        </w:rPr>
+      </w:pPr>
+    </w:p>
+    <w:p>
+      <w:pPr>
+        <w:rPr>
+          <w:sz w:val="24"/>
+          <w:szCs w:val="24"/>
+        </w:rPr>
+      </w:pPr>
+    </w:p>
+    <w:p>
+      <w:pPr>
+        <w:rPr>
+          <w:sz w:val="24"/>
+          <w:szCs w:val="24"/>
+        </w:rPr>
+      </w:pPr>
+    </w:p>
+    <w:p>
+      <w:pPr>
+        <w:rPr>
+          <w:sz w:val="24"/>
+          <w:szCs w:val="24"/>
+        </w:rPr>
+      </w:pPr>
+    </w:p>
+    <w:p>
+      <w:pPr>
+        <w:rPr>
+          <w:sz w:val="24"/>
+          <w:szCs w:val="24"/>
+        </w:rPr>
+      </w:pPr>
+    </w:p>
+    <w:p>
+      <w:pPr>
+        <w:rPr>
+          <w:sz w:val="24"/>
+          <w:szCs w:val="24"/>
+        </w:rPr>
+      </w:pPr>
+    </w:p>
+    <w:p>
+      <w:pPr>
+        <w:rPr>
+          <w:sz w:val="24"/>
+          <w:szCs w:val="24"/>
+        </w:rPr>
+      </w:pPr>
+    </w:p>
+    <w:p>
+      <w:pPr>
+        <w:rPr>
+          <w:sz w:val="24"/>
+          <w:szCs w:val="24"/>
+        </w:rPr>
+      </w:pPr>
+    </w:p>
+    <w:p>
+      <w:pPr>
+        <w:rPr>
+          <w:sz w:val="24"/>
+          <w:szCs w:val="24"/>
+        </w:rPr>
+      </w:pPr>
     </w:p>
     <w:sectPr>
       <w:pgSz w:w="11906" w:h="16838"/>

</xml_diff>